<commit_message>
finalização plano iteração elaboração
</commit_message>
<xml_diff>
--- a/planejamento/CM_Plano_Iteracao_elaboracao.docx
+++ b/planejamento/CM_Plano_Iteracao_elaboracao.docx
@@ -68,7 +68,7 @@
       <w:tblPr>
         <w:tblW w:w="6490" w:type="dxa"/>
         <w:jc w:val="left"/>
-        <w:tblInd w:w="448" w:type="dxa"/>
+        <w:tblInd w:w="443" w:type="dxa"/>
         <w:tblBorders>
           <w:top w:val="single" w:sz="4" w:space="0" w:color="000001"/>
           <w:left w:val="single" w:sz="4" w:space="0" w:color="000001"/>
@@ -77,7 +77,7 @@
         </w:tblBorders>
         <w:tblCellMar>
           <w:top w:w="0" w:type="dxa"/>
-          <w:left w:w="98" w:type="dxa"/>
+          <w:left w:w="93" w:type="dxa"/>
           <w:bottom w:w="0" w:type="dxa"/>
           <w:right w:w="108" w:type="dxa"/>
         </w:tblCellMar>
@@ -100,7 +100,7 @@
             </w:tcBorders>
             <w:shd w:color="auto" w:fill="auto" w:val="clear"/>
             <w:tcMar>
-              <w:left w:w="98" w:type="dxa"/>
+              <w:left w:w="93" w:type="dxa"/>
             </w:tcMar>
           </w:tcPr>
           <w:p>
@@ -140,7 +140,7 @@
             </w:tcBorders>
             <w:shd w:color="auto" w:fill="auto" w:val="clear"/>
             <w:tcMar>
-              <w:left w:w="98" w:type="dxa"/>
+              <w:left w:w="93" w:type="dxa"/>
             </w:tcMar>
           </w:tcPr>
           <w:p>
@@ -179,7 +179,7 @@
             </w:tcBorders>
             <w:shd w:color="auto" w:fill="auto" w:val="clear"/>
             <w:tcMar>
-              <w:left w:w="98" w:type="dxa"/>
+              <w:left w:w="93" w:type="dxa"/>
             </w:tcMar>
           </w:tcPr>
           <w:p>
@@ -212,7 +212,7 @@
             </w:tcBorders>
             <w:shd w:color="auto" w:fill="auto" w:val="clear"/>
             <w:tcMar>
-              <w:left w:w="98" w:type="dxa"/>
+              <w:left w:w="93" w:type="dxa"/>
             </w:tcMar>
           </w:tcPr>
           <w:p>
@@ -246,7 +246,7 @@
             </w:tcBorders>
             <w:shd w:color="auto" w:fill="auto" w:val="clear"/>
             <w:tcMar>
-              <w:left w:w="98" w:type="dxa"/>
+              <w:left w:w="93" w:type="dxa"/>
             </w:tcMar>
           </w:tcPr>
           <w:p>
@@ -343,7 +343,7 @@
             </w:tcBorders>
             <w:shd w:color="auto" w:fill="auto" w:val="clear"/>
             <w:tcMar>
-              <w:left w:w="98" w:type="dxa"/>
+              <w:left w:w="93" w:type="dxa"/>
             </w:tcMar>
           </w:tcPr>
           <w:p>
@@ -377,7 +377,7 @@
             </w:tcBorders>
             <w:shd w:color="auto" w:fill="auto" w:val="clear"/>
             <w:tcMar>
-              <w:left w:w="98" w:type="dxa"/>
+              <w:left w:w="93" w:type="dxa"/>
             </w:tcMar>
           </w:tcPr>
           <w:p>
@@ -426,7 +426,7 @@
             </w:tcBorders>
             <w:shd w:color="auto" w:fill="auto" w:val="clear"/>
             <w:tcMar>
-              <w:left w:w="98" w:type="dxa"/>
+              <w:left w:w="93" w:type="dxa"/>
             </w:tcMar>
           </w:tcPr>
           <w:p>
@@ -460,7 +460,7 @@
             </w:tcBorders>
             <w:shd w:color="auto" w:fill="auto" w:val="clear"/>
             <w:tcMar>
-              <w:left w:w="98" w:type="dxa"/>
+              <w:left w:w="93" w:type="dxa"/>
             </w:tcMar>
           </w:tcPr>
           <w:p>
@@ -493,7 +493,7 @@
             </w:tcBorders>
             <w:shd w:color="auto" w:fill="auto" w:val="clear"/>
             <w:tcMar>
-              <w:left w:w="98" w:type="dxa"/>
+              <w:left w:w="93" w:type="dxa"/>
             </w:tcMar>
           </w:tcPr>
           <w:p>
@@ -604,7 +604,7 @@
       <w:tblPr>
         <w:tblW w:w="9473" w:type="dxa"/>
         <w:jc w:val="left"/>
-        <w:tblInd w:w="75" w:type="dxa"/>
+        <w:tblInd w:w="70" w:type="dxa"/>
         <w:tblBorders>
           <w:top w:val="single" w:sz="4" w:space="0" w:color="000001"/>
           <w:left w:val="single" w:sz="4" w:space="0" w:color="000001"/>
@@ -613,7 +613,7 @@
         </w:tblBorders>
         <w:tblCellMar>
           <w:top w:w="0" w:type="dxa"/>
-          <w:left w:w="98" w:type="dxa"/>
+          <w:left w:w="93" w:type="dxa"/>
           <w:bottom w:w="0" w:type="dxa"/>
           <w:right w:w="108" w:type="dxa"/>
         </w:tblCellMar>
@@ -624,11 +624,11 @@
         <w:gridCol w:w="1090"/>
         <w:gridCol w:w="968"/>
         <w:gridCol w:w="1062"/>
-        <w:gridCol w:w="1072"/>
+        <w:gridCol w:w="1073"/>
         <w:gridCol w:w="853"/>
         <w:gridCol w:w="957"/>
         <w:gridCol w:w="1204"/>
-        <w:gridCol w:w="1053"/>
+        <w:gridCol w:w="1052"/>
       </w:tblGrid>
       <w:tr>
         <w:trPr>
@@ -645,7 +645,7 @@
             </w:tcBorders>
             <w:shd w:color="auto" w:fill="D9D9D9" w:val="clear"/>
             <w:tcMar>
-              <w:left w:w="98" w:type="dxa"/>
+              <w:left w:w="93" w:type="dxa"/>
             </w:tcMar>
           </w:tcPr>
           <w:p>
@@ -684,7 +684,7 @@
             </w:tcBorders>
             <w:shd w:color="auto" w:fill="D9D9D9" w:val="clear"/>
             <w:tcMar>
-              <w:left w:w="92" w:type="dxa"/>
+              <w:left w:w="84" w:type="dxa"/>
             </w:tcMar>
           </w:tcPr>
           <w:p>
@@ -723,7 +723,7 @@
             </w:tcBorders>
             <w:shd w:color="auto" w:fill="D9D9D9" w:val="clear"/>
             <w:tcMar>
-              <w:left w:w="92" w:type="dxa"/>
+              <w:left w:w="84" w:type="dxa"/>
             </w:tcMar>
           </w:tcPr>
           <w:p>
@@ -762,7 +762,7 @@
             </w:tcBorders>
             <w:shd w:color="auto" w:fill="D9D9D9" w:val="clear"/>
             <w:tcMar>
-              <w:left w:w="92" w:type="dxa"/>
+              <w:left w:w="84" w:type="dxa"/>
             </w:tcMar>
           </w:tcPr>
           <w:p>
@@ -792,7 +792,7 @@
         </w:tc>
         <w:tc>
           <w:tcPr>
-            <w:tcW w:w="1072" w:type="dxa"/>
+            <w:tcW w:w="1073" w:type="dxa"/>
             <w:tcBorders>
               <w:top w:val="single" w:sz="4" w:space="0" w:color="000001"/>
               <w:left w:val="single" w:sz="6" w:space="0" w:color="000001"/>
@@ -801,7 +801,7 @@
             </w:tcBorders>
             <w:shd w:color="auto" w:fill="D9D9D9" w:val="clear"/>
             <w:tcMar>
-              <w:left w:w="92" w:type="dxa"/>
+              <w:left w:w="84" w:type="dxa"/>
             </w:tcMar>
           </w:tcPr>
           <w:p>
@@ -840,7 +840,7 @@
             </w:tcBorders>
             <w:shd w:color="auto" w:fill="D9D9D9" w:val="clear"/>
             <w:tcMar>
-              <w:left w:w="92" w:type="dxa"/>
+              <w:left w:w="84" w:type="dxa"/>
             </w:tcMar>
           </w:tcPr>
           <w:p>
@@ -879,7 +879,7 @@
             </w:tcBorders>
             <w:shd w:color="auto" w:fill="D9D9D9" w:val="clear"/>
             <w:tcMar>
-              <w:left w:w="92" w:type="dxa"/>
+              <w:left w:w="84" w:type="dxa"/>
             </w:tcMar>
           </w:tcPr>
           <w:p>
@@ -918,7 +918,7 @@
             </w:tcBorders>
             <w:shd w:color="auto" w:fill="D9D9D9" w:val="clear"/>
             <w:tcMar>
-              <w:left w:w="92" w:type="dxa"/>
+              <w:left w:w="84" w:type="dxa"/>
             </w:tcMar>
           </w:tcPr>
           <w:p>
@@ -948,7 +948,7 @@
         </w:tc>
         <w:tc>
           <w:tcPr>
-            <w:tcW w:w="1053" w:type="dxa"/>
+            <w:tcW w:w="1052" w:type="dxa"/>
             <w:tcBorders>
               <w:top w:val="single" w:sz="4" w:space="0" w:color="000001"/>
               <w:left w:val="single" w:sz="6" w:space="0" w:color="000001"/>
@@ -959,7 +959,7 @@
             </w:tcBorders>
             <w:shd w:color="auto" w:fill="D9D9D9" w:val="clear"/>
             <w:tcMar>
-              <w:left w:w="92" w:type="dxa"/>
+              <w:left w:w="84" w:type="dxa"/>
             </w:tcMar>
           </w:tcPr>
           <w:p>
@@ -1003,7 +1003,7 @@
             </w:tcBorders>
             <w:shd w:color="auto" w:fill="auto" w:val="clear"/>
             <w:tcMar>
-              <w:left w:w="98" w:type="dxa"/>
+              <w:left w:w="93" w:type="dxa"/>
             </w:tcMar>
             <w:vAlign w:val="bottom"/>
           </w:tcPr>
@@ -1036,7 +1036,7 @@
             </w:tcBorders>
             <w:shd w:color="auto" w:fill="auto" w:val="clear"/>
             <w:tcMar>
-              <w:left w:w="92" w:type="dxa"/>
+              <w:left w:w="84" w:type="dxa"/>
             </w:tcMar>
             <w:vAlign w:val="bottom"/>
           </w:tcPr>
@@ -1069,7 +1069,7 @@
             </w:tcBorders>
             <w:shd w:color="auto" w:fill="auto" w:val="clear"/>
             <w:tcMar>
-              <w:left w:w="92" w:type="dxa"/>
+              <w:left w:w="84" w:type="dxa"/>
             </w:tcMar>
             <w:vAlign w:val="bottom"/>
           </w:tcPr>
@@ -1102,7 +1102,7 @@
             </w:tcBorders>
             <w:shd w:color="auto" w:fill="auto" w:val="clear"/>
             <w:tcMar>
-              <w:left w:w="92" w:type="dxa"/>
+              <w:left w:w="84" w:type="dxa"/>
             </w:tcMar>
             <w:vAlign w:val="bottom"/>
           </w:tcPr>
@@ -1126,7 +1126,7 @@
         </w:tc>
         <w:tc>
           <w:tcPr>
-            <w:tcW w:w="1072" w:type="dxa"/>
+            <w:tcW w:w="1073" w:type="dxa"/>
             <w:tcBorders>
               <w:top w:val="single" w:sz="6" w:space="0" w:color="000001"/>
               <w:left w:val="single" w:sz="6" w:space="0" w:color="000001"/>
@@ -1135,7 +1135,7 @@
             </w:tcBorders>
             <w:shd w:color="auto" w:fill="auto" w:val="clear"/>
             <w:tcMar>
-              <w:left w:w="92" w:type="dxa"/>
+              <w:left w:w="84" w:type="dxa"/>
             </w:tcMar>
             <w:vAlign w:val="bottom"/>
           </w:tcPr>
@@ -1167,7 +1167,7 @@
             </w:tcBorders>
             <w:shd w:color="auto" w:fill="auto" w:val="clear"/>
             <w:tcMar>
-              <w:left w:w="92" w:type="dxa"/>
+              <w:left w:w="84" w:type="dxa"/>
             </w:tcMar>
             <w:vAlign w:val="bottom"/>
           </w:tcPr>
@@ -1200,7 +1200,7 @@
             </w:tcBorders>
             <w:shd w:color="auto" w:fill="auto" w:val="clear"/>
             <w:tcMar>
-              <w:left w:w="92" w:type="dxa"/>
+              <w:left w:w="84" w:type="dxa"/>
             </w:tcMar>
             <w:vAlign w:val="bottom"/>
           </w:tcPr>
@@ -1233,7 +1233,7 @@
             </w:tcBorders>
             <w:shd w:color="auto" w:fill="auto" w:val="clear"/>
             <w:tcMar>
-              <w:left w:w="92" w:type="dxa"/>
+              <w:left w:w="84" w:type="dxa"/>
             </w:tcMar>
             <w:vAlign w:val="bottom"/>
           </w:tcPr>
@@ -1257,7 +1257,7 @@
         </w:tc>
         <w:tc>
           <w:tcPr>
-            <w:tcW w:w="1053" w:type="dxa"/>
+            <w:tcW w:w="1052" w:type="dxa"/>
             <w:tcBorders>
               <w:top w:val="single" w:sz="6" w:space="0" w:color="000001"/>
               <w:left w:val="single" w:sz="6" w:space="0" w:color="000001"/>
@@ -1268,7 +1268,7 @@
             </w:tcBorders>
             <w:shd w:color="auto" w:fill="auto" w:val="clear"/>
             <w:tcMar>
-              <w:left w:w="92" w:type="dxa"/>
+              <w:left w:w="84" w:type="dxa"/>
             </w:tcMar>
             <w:vAlign w:val="bottom"/>
           </w:tcPr>
@@ -1305,7 +1305,7 @@
             </w:tcBorders>
             <w:shd w:color="auto" w:fill="auto" w:val="clear"/>
             <w:tcMar>
-              <w:left w:w="98" w:type="dxa"/>
+              <w:left w:w="93" w:type="dxa"/>
             </w:tcMar>
             <w:vAlign w:val="bottom"/>
           </w:tcPr>
@@ -1338,7 +1338,7 @@
             </w:tcBorders>
             <w:shd w:color="auto" w:fill="auto" w:val="clear"/>
             <w:tcMar>
-              <w:left w:w="92" w:type="dxa"/>
+              <w:left w:w="84" w:type="dxa"/>
             </w:tcMar>
             <w:vAlign w:val="bottom"/>
           </w:tcPr>
@@ -1371,7 +1371,7 @@
             </w:tcBorders>
             <w:shd w:color="auto" w:fill="auto" w:val="clear"/>
             <w:tcMar>
-              <w:left w:w="92" w:type="dxa"/>
+              <w:left w:w="84" w:type="dxa"/>
             </w:tcMar>
             <w:vAlign w:val="bottom"/>
           </w:tcPr>
@@ -1404,7 +1404,7 @@
             </w:tcBorders>
             <w:shd w:color="auto" w:fill="auto" w:val="clear"/>
             <w:tcMar>
-              <w:left w:w="92" w:type="dxa"/>
+              <w:left w:w="84" w:type="dxa"/>
             </w:tcMar>
             <w:vAlign w:val="bottom"/>
           </w:tcPr>
@@ -1428,7 +1428,7 @@
         </w:tc>
         <w:tc>
           <w:tcPr>
-            <w:tcW w:w="1072" w:type="dxa"/>
+            <w:tcW w:w="1073" w:type="dxa"/>
             <w:tcBorders>
               <w:top w:val="single" w:sz="6" w:space="0" w:color="000001"/>
               <w:left w:val="single" w:sz="6" w:space="0" w:color="000001"/>
@@ -1437,7 +1437,7 @@
             </w:tcBorders>
             <w:shd w:color="auto" w:fill="auto" w:val="clear"/>
             <w:tcMar>
-              <w:left w:w="92" w:type="dxa"/>
+              <w:left w:w="84" w:type="dxa"/>
             </w:tcMar>
             <w:vAlign w:val="bottom"/>
           </w:tcPr>
@@ -1469,7 +1469,7 @@
             </w:tcBorders>
             <w:shd w:color="auto" w:fill="auto" w:val="clear"/>
             <w:tcMar>
-              <w:left w:w="92" w:type="dxa"/>
+              <w:left w:w="84" w:type="dxa"/>
             </w:tcMar>
             <w:vAlign w:val="bottom"/>
           </w:tcPr>
@@ -1502,7 +1502,7 @@
             </w:tcBorders>
             <w:shd w:color="auto" w:fill="auto" w:val="clear"/>
             <w:tcMar>
-              <w:left w:w="92" w:type="dxa"/>
+              <w:left w:w="84" w:type="dxa"/>
             </w:tcMar>
             <w:vAlign w:val="bottom"/>
           </w:tcPr>
@@ -1537,7 +1537,7 @@
             </w:tcBorders>
             <w:shd w:color="auto" w:fill="auto" w:val="clear"/>
             <w:tcMar>
-              <w:left w:w="92" w:type="dxa"/>
+              <w:left w:w="84" w:type="dxa"/>
             </w:tcMar>
             <w:vAlign w:val="bottom"/>
           </w:tcPr>
@@ -1561,7 +1561,7 @@
         </w:tc>
         <w:tc>
           <w:tcPr>
-            <w:tcW w:w="1053" w:type="dxa"/>
+            <w:tcW w:w="1052" w:type="dxa"/>
             <w:tcBorders>
               <w:top w:val="single" w:sz="6" w:space="0" w:color="000001"/>
               <w:left w:val="single" w:sz="6" w:space="0" w:color="000001"/>
@@ -1572,7 +1572,7 @@
             </w:tcBorders>
             <w:shd w:color="auto" w:fill="auto" w:val="clear"/>
             <w:tcMar>
-              <w:left w:w="92" w:type="dxa"/>
+              <w:left w:w="84" w:type="dxa"/>
             </w:tcMar>
             <w:vAlign w:val="bottom"/>
           </w:tcPr>
@@ -1609,7 +1609,7 @@
             </w:tcBorders>
             <w:shd w:color="auto" w:fill="auto" w:val="clear"/>
             <w:tcMar>
-              <w:left w:w="98" w:type="dxa"/>
+              <w:left w:w="93" w:type="dxa"/>
             </w:tcMar>
             <w:vAlign w:val="bottom"/>
           </w:tcPr>
@@ -1642,7 +1642,7 @@
             </w:tcBorders>
             <w:shd w:color="auto" w:fill="auto" w:val="clear"/>
             <w:tcMar>
-              <w:left w:w="92" w:type="dxa"/>
+              <w:left w:w="84" w:type="dxa"/>
             </w:tcMar>
             <w:vAlign w:val="bottom"/>
           </w:tcPr>
@@ -1675,7 +1675,7 @@
             </w:tcBorders>
             <w:shd w:color="auto" w:fill="auto" w:val="clear"/>
             <w:tcMar>
-              <w:left w:w="92" w:type="dxa"/>
+              <w:left w:w="84" w:type="dxa"/>
             </w:tcMar>
             <w:vAlign w:val="bottom"/>
           </w:tcPr>
@@ -1708,7 +1708,7 @@
             </w:tcBorders>
             <w:shd w:color="auto" w:fill="auto" w:val="clear"/>
             <w:tcMar>
-              <w:left w:w="92" w:type="dxa"/>
+              <w:left w:w="84" w:type="dxa"/>
             </w:tcMar>
             <w:vAlign w:val="bottom"/>
           </w:tcPr>
@@ -1729,7 +1729,7 @@
         </w:tc>
         <w:tc>
           <w:tcPr>
-            <w:tcW w:w="1072" w:type="dxa"/>
+            <w:tcW w:w="1073" w:type="dxa"/>
             <w:tcBorders>
               <w:top w:val="single" w:sz="6" w:space="0" w:color="000001"/>
               <w:left w:val="single" w:sz="6" w:space="0" w:color="000001"/>
@@ -1738,7 +1738,7 @@
             </w:tcBorders>
             <w:shd w:color="auto" w:fill="auto" w:val="clear"/>
             <w:tcMar>
-              <w:left w:w="92" w:type="dxa"/>
+              <w:left w:w="84" w:type="dxa"/>
             </w:tcMar>
             <w:vAlign w:val="bottom"/>
           </w:tcPr>
@@ -1770,7 +1770,7 @@
             </w:tcBorders>
             <w:shd w:color="auto" w:fill="auto" w:val="clear"/>
             <w:tcMar>
-              <w:left w:w="92" w:type="dxa"/>
+              <w:left w:w="84" w:type="dxa"/>
             </w:tcMar>
             <w:vAlign w:val="bottom"/>
           </w:tcPr>
@@ -1803,7 +1803,7 @@
             </w:tcBorders>
             <w:shd w:color="auto" w:fill="auto" w:val="clear"/>
             <w:tcMar>
-              <w:left w:w="92" w:type="dxa"/>
+              <w:left w:w="84" w:type="dxa"/>
             </w:tcMar>
             <w:vAlign w:val="bottom"/>
           </w:tcPr>
@@ -1836,7 +1836,7 @@
             </w:tcBorders>
             <w:shd w:color="auto" w:fill="auto" w:val="clear"/>
             <w:tcMar>
-              <w:left w:w="92" w:type="dxa"/>
+              <w:left w:w="84" w:type="dxa"/>
             </w:tcMar>
             <w:vAlign w:val="bottom"/>
           </w:tcPr>
@@ -1857,7 +1857,7 @@
         </w:tc>
         <w:tc>
           <w:tcPr>
-            <w:tcW w:w="1053" w:type="dxa"/>
+            <w:tcW w:w="1052" w:type="dxa"/>
             <w:tcBorders>
               <w:top w:val="single" w:sz="6" w:space="0" w:color="000001"/>
               <w:left w:val="single" w:sz="6" w:space="0" w:color="000001"/>
@@ -1868,7 +1868,7 @@
             </w:tcBorders>
             <w:shd w:color="auto" w:fill="auto" w:val="clear"/>
             <w:tcMar>
-              <w:left w:w="92" w:type="dxa"/>
+              <w:left w:w="84" w:type="dxa"/>
             </w:tcMar>
             <w:vAlign w:val="bottom"/>
           </w:tcPr>
@@ -1905,7 +1905,7 @@
             </w:tcBorders>
             <w:shd w:color="auto" w:fill="auto" w:val="clear"/>
             <w:tcMar>
-              <w:left w:w="98" w:type="dxa"/>
+              <w:left w:w="93" w:type="dxa"/>
             </w:tcMar>
             <w:vAlign w:val="bottom"/>
           </w:tcPr>
@@ -1938,7 +1938,7 @@
             </w:tcBorders>
             <w:shd w:color="auto" w:fill="auto" w:val="clear"/>
             <w:tcMar>
-              <w:left w:w="92" w:type="dxa"/>
+              <w:left w:w="84" w:type="dxa"/>
             </w:tcMar>
             <w:vAlign w:val="bottom"/>
           </w:tcPr>
@@ -1971,7 +1971,7 @@
             </w:tcBorders>
             <w:shd w:color="auto" w:fill="auto" w:val="clear"/>
             <w:tcMar>
-              <w:left w:w="92" w:type="dxa"/>
+              <w:left w:w="84" w:type="dxa"/>
             </w:tcMar>
             <w:vAlign w:val="bottom"/>
           </w:tcPr>
@@ -2004,7 +2004,7 @@
             </w:tcBorders>
             <w:shd w:color="auto" w:fill="auto" w:val="clear"/>
             <w:tcMar>
-              <w:left w:w="92" w:type="dxa"/>
+              <w:left w:w="84" w:type="dxa"/>
             </w:tcMar>
             <w:vAlign w:val="bottom"/>
           </w:tcPr>
@@ -2028,7 +2028,7 @@
         </w:tc>
         <w:tc>
           <w:tcPr>
-            <w:tcW w:w="1072" w:type="dxa"/>
+            <w:tcW w:w="1073" w:type="dxa"/>
             <w:tcBorders>
               <w:top w:val="single" w:sz="6" w:space="0" w:color="000001"/>
               <w:left w:val="single" w:sz="6" w:space="0" w:color="000001"/>
@@ -2037,7 +2037,7 @@
             </w:tcBorders>
             <w:shd w:color="auto" w:fill="auto" w:val="clear"/>
             <w:tcMar>
-              <w:left w:w="92" w:type="dxa"/>
+              <w:left w:w="84" w:type="dxa"/>
             </w:tcMar>
             <w:vAlign w:val="bottom"/>
           </w:tcPr>
@@ -2072,7 +2072,7 @@
             </w:tcBorders>
             <w:shd w:color="auto" w:fill="auto" w:val="clear"/>
             <w:tcMar>
-              <w:left w:w="92" w:type="dxa"/>
+              <w:left w:w="84" w:type="dxa"/>
             </w:tcMar>
             <w:vAlign w:val="bottom"/>
           </w:tcPr>
@@ -2105,7 +2105,7 @@
             </w:tcBorders>
             <w:shd w:color="auto" w:fill="auto" w:val="clear"/>
             <w:tcMar>
-              <w:left w:w="92" w:type="dxa"/>
+              <w:left w:w="84" w:type="dxa"/>
             </w:tcMar>
             <w:vAlign w:val="bottom"/>
           </w:tcPr>
@@ -2138,7 +2138,7 @@
             </w:tcBorders>
             <w:shd w:color="auto" w:fill="auto" w:val="clear"/>
             <w:tcMar>
-              <w:left w:w="92" w:type="dxa"/>
+              <w:left w:w="84" w:type="dxa"/>
             </w:tcMar>
             <w:vAlign w:val="bottom"/>
           </w:tcPr>
@@ -2162,7 +2162,7 @@
         </w:tc>
         <w:tc>
           <w:tcPr>
-            <w:tcW w:w="1053" w:type="dxa"/>
+            <w:tcW w:w="1052" w:type="dxa"/>
             <w:tcBorders>
               <w:top w:val="single" w:sz="6" w:space="0" w:color="000001"/>
               <w:left w:val="single" w:sz="6" w:space="0" w:color="000001"/>
@@ -2173,7 +2173,7 @@
             </w:tcBorders>
             <w:shd w:color="auto" w:fill="auto" w:val="clear"/>
             <w:tcMar>
-              <w:left w:w="92" w:type="dxa"/>
+              <w:left w:w="84" w:type="dxa"/>
             </w:tcMar>
             <w:vAlign w:val="bottom"/>
           </w:tcPr>
@@ -2210,7 +2210,7 @@
             </w:tcBorders>
             <w:shd w:color="auto" w:fill="auto" w:val="clear"/>
             <w:tcMar>
-              <w:left w:w="98" w:type="dxa"/>
+              <w:left w:w="93" w:type="dxa"/>
             </w:tcMar>
             <w:vAlign w:val="bottom"/>
           </w:tcPr>
@@ -2243,7 +2243,7 @@
             </w:tcBorders>
             <w:shd w:color="auto" w:fill="auto" w:val="clear"/>
             <w:tcMar>
-              <w:left w:w="92" w:type="dxa"/>
+              <w:left w:w="84" w:type="dxa"/>
             </w:tcMar>
             <w:vAlign w:val="bottom"/>
           </w:tcPr>
@@ -2276,7 +2276,7 @@
             </w:tcBorders>
             <w:shd w:color="auto" w:fill="auto" w:val="clear"/>
             <w:tcMar>
-              <w:left w:w="92" w:type="dxa"/>
+              <w:left w:w="84" w:type="dxa"/>
             </w:tcMar>
             <w:vAlign w:val="bottom"/>
           </w:tcPr>
@@ -2309,7 +2309,7 @@
             </w:tcBorders>
             <w:shd w:color="auto" w:fill="auto" w:val="clear"/>
             <w:tcMar>
-              <w:left w:w="92" w:type="dxa"/>
+              <w:left w:w="84" w:type="dxa"/>
             </w:tcMar>
             <w:vAlign w:val="bottom"/>
           </w:tcPr>
@@ -2333,7 +2333,7 @@
         </w:tc>
         <w:tc>
           <w:tcPr>
-            <w:tcW w:w="1072" w:type="dxa"/>
+            <w:tcW w:w="1073" w:type="dxa"/>
             <w:tcBorders>
               <w:top w:val="single" w:sz="6" w:space="0" w:color="000001"/>
               <w:left w:val="single" w:sz="6" w:space="0" w:color="000001"/>
@@ -2342,7 +2342,7 @@
             </w:tcBorders>
             <w:shd w:color="auto" w:fill="auto" w:val="clear"/>
             <w:tcMar>
-              <w:left w:w="92" w:type="dxa"/>
+              <w:left w:w="84" w:type="dxa"/>
             </w:tcMar>
             <w:vAlign w:val="bottom"/>
           </w:tcPr>
@@ -2374,7 +2374,7 @@
             </w:tcBorders>
             <w:shd w:color="auto" w:fill="auto" w:val="clear"/>
             <w:tcMar>
-              <w:left w:w="92" w:type="dxa"/>
+              <w:left w:w="84" w:type="dxa"/>
             </w:tcMar>
             <w:vAlign w:val="bottom"/>
           </w:tcPr>
@@ -2407,7 +2407,7 @@
             </w:tcBorders>
             <w:shd w:color="auto" w:fill="auto" w:val="clear"/>
             <w:tcMar>
-              <w:left w:w="92" w:type="dxa"/>
+              <w:left w:w="84" w:type="dxa"/>
             </w:tcMar>
             <w:vAlign w:val="bottom"/>
           </w:tcPr>
@@ -2440,7 +2440,7 @@
             </w:tcBorders>
             <w:shd w:color="auto" w:fill="auto" w:val="clear"/>
             <w:tcMar>
-              <w:left w:w="92" w:type="dxa"/>
+              <w:left w:w="84" w:type="dxa"/>
             </w:tcMar>
             <w:vAlign w:val="bottom"/>
           </w:tcPr>
@@ -2464,7 +2464,7 @@
         </w:tc>
         <w:tc>
           <w:tcPr>
-            <w:tcW w:w="1053" w:type="dxa"/>
+            <w:tcW w:w="1052" w:type="dxa"/>
             <w:tcBorders>
               <w:top w:val="single" w:sz="6" w:space="0" w:color="000001"/>
               <w:left w:val="single" w:sz="6" w:space="0" w:color="000001"/>
@@ -2475,7 +2475,7 @@
             </w:tcBorders>
             <w:shd w:color="auto" w:fill="auto" w:val="clear"/>
             <w:tcMar>
-              <w:left w:w="92" w:type="dxa"/>
+              <w:left w:w="84" w:type="dxa"/>
             </w:tcMar>
             <w:vAlign w:val="bottom"/>
           </w:tcPr>
@@ -2512,7 +2512,7 @@
             </w:tcBorders>
             <w:shd w:color="auto" w:fill="auto" w:val="clear"/>
             <w:tcMar>
-              <w:left w:w="98" w:type="dxa"/>
+              <w:left w:w="93" w:type="dxa"/>
             </w:tcMar>
             <w:vAlign w:val="bottom"/>
           </w:tcPr>
@@ -2545,7 +2545,7 @@
             </w:tcBorders>
             <w:shd w:color="auto" w:fill="auto" w:val="clear"/>
             <w:tcMar>
-              <w:left w:w="92" w:type="dxa"/>
+              <w:left w:w="84" w:type="dxa"/>
             </w:tcMar>
             <w:vAlign w:val="bottom"/>
           </w:tcPr>
@@ -2578,7 +2578,7 @@
             </w:tcBorders>
             <w:shd w:color="auto" w:fill="auto" w:val="clear"/>
             <w:tcMar>
-              <w:left w:w="92" w:type="dxa"/>
+              <w:left w:w="84" w:type="dxa"/>
             </w:tcMar>
             <w:vAlign w:val="bottom"/>
           </w:tcPr>
@@ -2611,7 +2611,7 @@
             </w:tcBorders>
             <w:shd w:color="auto" w:fill="auto" w:val="clear"/>
             <w:tcMar>
-              <w:left w:w="92" w:type="dxa"/>
+              <w:left w:w="84" w:type="dxa"/>
             </w:tcMar>
             <w:vAlign w:val="bottom"/>
           </w:tcPr>
@@ -2619,23 +2619,20 @@
             <w:pPr>
               <w:pStyle w:val="Standard"/>
               <w:spacing w:lineRule="auto" w:line="240"/>
-              <w:rPr>
-                <w:rFonts w:ascii="Arial" w:hAnsi="Arial" w:cs="Arial"/>
-                <w:lang w:val="pt-BR"/>
-              </w:rPr>
-            </w:pPr>
-            <w:r>
-              <w:rPr>
-                <w:rFonts w:cs="Arial" w:ascii="Arial" w:hAnsi="Arial"/>
-                <w:lang w:val="pt-BR" w:eastAsia="ja-JP"/>
-              </w:rPr>
-              <w:t>Iniciado</w:t>
-            </w:r>
-          </w:p>
-        </w:tc>
-        <w:tc>
-          <w:tcPr>
-            <w:tcW w:w="1072" w:type="dxa"/>
+              <w:rPr/>
+            </w:pPr>
+            <w:r>
+              <w:rPr>
+                <w:rFonts w:cs="Arial" w:ascii="Arial" w:hAnsi="Arial"/>
+                <w:lang w:val="pt-BR" w:eastAsia="ja-JP"/>
+              </w:rPr>
+              <w:t>Finalizado</w:t>
+            </w:r>
+          </w:p>
+        </w:tc>
+        <w:tc>
+          <w:tcPr>
+            <w:tcW w:w="1073" w:type="dxa"/>
             <w:tcBorders>
               <w:top w:val="single" w:sz="6" w:space="0" w:color="000001"/>
               <w:left w:val="single" w:sz="6" w:space="0" w:color="000001"/>
@@ -2644,7 +2641,7 @@
             </w:tcBorders>
             <w:shd w:color="auto" w:fill="auto" w:val="clear"/>
             <w:tcMar>
-              <w:left w:w="92" w:type="dxa"/>
+              <w:left w:w="84" w:type="dxa"/>
             </w:tcMar>
             <w:vAlign w:val="bottom"/>
           </w:tcPr>
@@ -2676,7 +2673,7 @@
             </w:tcBorders>
             <w:shd w:color="auto" w:fill="auto" w:val="clear"/>
             <w:tcMar>
-              <w:left w:w="92" w:type="dxa"/>
+              <w:left w:w="84" w:type="dxa"/>
             </w:tcMar>
             <w:vAlign w:val="bottom"/>
           </w:tcPr>
@@ -2709,7 +2706,7 @@
             </w:tcBorders>
             <w:shd w:color="auto" w:fill="auto" w:val="clear"/>
             <w:tcMar>
-              <w:left w:w="92" w:type="dxa"/>
+              <w:left w:w="84" w:type="dxa"/>
             </w:tcMar>
             <w:vAlign w:val="bottom"/>
           </w:tcPr>
@@ -2742,7 +2739,7 @@
             </w:tcBorders>
             <w:shd w:color="auto" w:fill="auto" w:val="clear"/>
             <w:tcMar>
-              <w:left w:w="92" w:type="dxa"/>
+              <w:left w:w="84" w:type="dxa"/>
             </w:tcMar>
             <w:vAlign w:val="bottom"/>
           </w:tcPr>
@@ -2757,13 +2754,13 @@
                 <w:rFonts w:cs="Arial" w:ascii="Arial" w:hAnsi="Arial"/>
                 <w:lang w:val="pt-BR"/>
               </w:rPr>
-              <w:t>9</w:t>
-            </w:r>
-          </w:p>
-        </w:tc>
-        <w:tc>
-          <w:tcPr>
-            <w:tcW w:w="1053" w:type="dxa"/>
+              <w:t>10</w:t>
+            </w:r>
+          </w:p>
+        </w:tc>
+        <w:tc>
+          <w:tcPr>
+            <w:tcW w:w="1052" w:type="dxa"/>
             <w:tcBorders>
               <w:top w:val="single" w:sz="6" w:space="0" w:color="000001"/>
               <w:left w:val="single" w:sz="6" w:space="0" w:color="000001"/>
@@ -2774,7 +2771,7 @@
             </w:tcBorders>
             <w:shd w:color="auto" w:fill="auto" w:val="clear"/>
             <w:tcMar>
-              <w:left w:w="92" w:type="dxa"/>
+              <w:left w:w="84" w:type="dxa"/>
             </w:tcMar>
             <w:vAlign w:val="bottom"/>
           </w:tcPr>
@@ -2811,7 +2808,7 @@
             </w:tcBorders>
             <w:shd w:color="auto" w:fill="auto" w:val="clear"/>
             <w:tcMar>
-              <w:left w:w="98" w:type="dxa"/>
+              <w:left w:w="93" w:type="dxa"/>
             </w:tcMar>
             <w:vAlign w:val="bottom"/>
           </w:tcPr>
@@ -2844,7 +2841,7 @@
             </w:tcBorders>
             <w:shd w:color="auto" w:fill="auto" w:val="clear"/>
             <w:tcMar>
-              <w:left w:w="92" w:type="dxa"/>
+              <w:left w:w="84" w:type="dxa"/>
             </w:tcMar>
             <w:vAlign w:val="bottom"/>
           </w:tcPr>
@@ -2877,7 +2874,7 @@
             </w:tcBorders>
             <w:shd w:color="auto" w:fill="auto" w:val="clear"/>
             <w:tcMar>
-              <w:left w:w="92" w:type="dxa"/>
+              <w:left w:w="84" w:type="dxa"/>
             </w:tcMar>
             <w:vAlign w:val="bottom"/>
           </w:tcPr>
@@ -2910,7 +2907,7 @@
             </w:tcBorders>
             <w:shd w:color="auto" w:fill="auto" w:val="clear"/>
             <w:tcMar>
-              <w:left w:w="92" w:type="dxa"/>
+              <w:left w:w="84" w:type="dxa"/>
             </w:tcMar>
             <w:vAlign w:val="bottom"/>
           </w:tcPr>
@@ -2918,23 +2915,20 @@
             <w:pPr>
               <w:pStyle w:val="Standard"/>
               <w:spacing w:lineRule="auto" w:line="240"/>
-              <w:rPr>
-                <w:rFonts w:ascii="Arial" w:hAnsi="Arial" w:cs="Arial"/>
-                <w:lang w:val="pt-BR"/>
-              </w:rPr>
-            </w:pPr>
-            <w:r>
-              <w:rPr>
-                <w:rFonts w:cs="Arial" w:ascii="Arial" w:hAnsi="Arial"/>
-                <w:lang w:val="pt-BR" w:eastAsia="ja-JP"/>
-              </w:rPr>
-              <w:t>Iniciado</w:t>
-            </w:r>
-          </w:p>
-        </w:tc>
-        <w:tc>
-          <w:tcPr>
-            <w:tcW w:w="1072" w:type="dxa"/>
+              <w:rPr/>
+            </w:pPr>
+            <w:r>
+              <w:rPr>
+                <w:rFonts w:cs="Arial" w:ascii="Arial" w:hAnsi="Arial"/>
+                <w:lang w:val="pt-BR" w:eastAsia="ja-JP"/>
+              </w:rPr>
+              <w:t>Finalizado</w:t>
+            </w:r>
+          </w:p>
+        </w:tc>
+        <w:tc>
+          <w:tcPr>
+            <w:tcW w:w="1073" w:type="dxa"/>
             <w:tcBorders>
               <w:top w:val="single" w:sz="6" w:space="0" w:color="000001"/>
               <w:left w:val="single" w:sz="6" w:space="0" w:color="000001"/>
@@ -2943,7 +2937,7 @@
             </w:tcBorders>
             <w:shd w:color="auto" w:fill="auto" w:val="clear"/>
             <w:tcMar>
-              <w:left w:w="92" w:type="dxa"/>
+              <w:left w:w="84" w:type="dxa"/>
             </w:tcMar>
             <w:vAlign w:val="bottom"/>
           </w:tcPr>
@@ -2975,7 +2969,7 @@
             </w:tcBorders>
             <w:shd w:color="auto" w:fill="auto" w:val="clear"/>
             <w:tcMar>
-              <w:left w:w="92" w:type="dxa"/>
+              <w:left w:w="84" w:type="dxa"/>
             </w:tcMar>
             <w:vAlign w:val="bottom"/>
           </w:tcPr>
@@ -3008,7 +3002,7 @@
             </w:tcBorders>
             <w:shd w:color="auto" w:fill="auto" w:val="clear"/>
             <w:tcMar>
-              <w:left w:w="92" w:type="dxa"/>
+              <w:left w:w="84" w:type="dxa"/>
             </w:tcMar>
             <w:vAlign w:val="bottom"/>
           </w:tcPr>
@@ -3041,7 +3035,7 @@
             </w:tcBorders>
             <w:shd w:color="auto" w:fill="auto" w:val="clear"/>
             <w:tcMar>
-              <w:left w:w="92" w:type="dxa"/>
+              <w:left w:w="84" w:type="dxa"/>
             </w:tcMar>
             <w:vAlign w:val="bottom"/>
           </w:tcPr>
@@ -3056,13 +3050,13 @@
                 <w:rFonts w:cs="Arial" w:ascii="Arial" w:hAnsi="Arial"/>
                 <w:lang w:val="pt-BR"/>
               </w:rPr>
-              <w:t>25</w:t>
-            </w:r>
-          </w:p>
-        </w:tc>
-        <w:tc>
-          <w:tcPr>
-            <w:tcW w:w="1053" w:type="dxa"/>
+              <w:t>32</w:t>
+            </w:r>
+          </w:p>
+        </w:tc>
+        <w:tc>
+          <w:tcPr>
+            <w:tcW w:w="1052" w:type="dxa"/>
             <w:tcBorders>
               <w:top w:val="single" w:sz="6" w:space="0" w:color="000001"/>
               <w:left w:val="single" w:sz="6" w:space="0" w:color="000001"/>
@@ -3073,7 +3067,7 @@
             </w:tcBorders>
             <w:shd w:color="auto" w:fill="auto" w:val="clear"/>
             <w:tcMar>
-              <w:left w:w="92" w:type="dxa"/>
+              <w:left w:w="84" w:type="dxa"/>
             </w:tcMar>
             <w:vAlign w:val="bottom"/>
           </w:tcPr>
@@ -3125,7 +3119,7 @@
       <w:tblPr>
         <w:tblW w:w="9586" w:type="dxa"/>
         <w:jc w:val="left"/>
-        <w:tblInd w:w="-20" w:type="dxa"/>
+        <w:tblInd w:w="-25" w:type="dxa"/>
         <w:tblBorders>
           <w:top w:val="single" w:sz="4" w:space="0" w:color="000001"/>
           <w:left w:val="single" w:sz="4" w:space="0" w:color="000001"/>
@@ -3134,7 +3128,7 @@
         </w:tblBorders>
         <w:tblCellMar>
           <w:top w:w="0" w:type="dxa"/>
-          <w:left w:w="98" w:type="dxa"/>
+          <w:left w:w="93" w:type="dxa"/>
           <w:bottom w:w="0" w:type="dxa"/>
           <w:right w:w="108" w:type="dxa"/>
         </w:tblCellMar>
@@ -3158,7 +3152,7 @@
             </w:tcBorders>
             <w:shd w:color="auto" w:fill="C0C0C0" w:val="clear"/>
             <w:tcMar>
-              <w:left w:w="98" w:type="dxa"/>
+              <w:left w:w="93" w:type="dxa"/>
             </w:tcMar>
           </w:tcPr>
           <w:p>
@@ -3197,7 +3191,7 @@
             </w:tcBorders>
             <w:shd w:color="auto" w:fill="C0C0C0" w:val="clear"/>
             <w:tcMar>
-              <w:left w:w="98" w:type="dxa"/>
+              <w:left w:w="93" w:type="dxa"/>
             </w:tcMar>
           </w:tcPr>
           <w:p>
@@ -3238,7 +3232,7 @@
             </w:tcBorders>
             <w:shd w:color="auto" w:fill="C0C0C0" w:val="clear"/>
             <w:tcMar>
-              <w:left w:w="98" w:type="dxa"/>
+              <w:left w:w="93" w:type="dxa"/>
             </w:tcMar>
           </w:tcPr>
           <w:p>
@@ -3280,7 +3274,7 @@
             </w:tcBorders>
             <w:shd w:color="auto" w:fill="auto" w:val="clear"/>
             <w:tcMar>
-              <w:left w:w="98" w:type="dxa"/>
+              <w:left w:w="93" w:type="dxa"/>
             </w:tcMar>
           </w:tcPr>
           <w:p>
@@ -3320,7 +3314,7 @@
             </w:tcBorders>
             <w:shd w:color="auto" w:fill="auto" w:val="clear"/>
             <w:tcMar>
-              <w:left w:w="98" w:type="dxa"/>
+              <w:left w:w="93" w:type="dxa"/>
             </w:tcMar>
           </w:tcPr>
           <w:p>
@@ -3355,7 +3349,7 @@
             </w:tcBorders>
             <w:shd w:color="auto" w:fill="auto" w:val="clear"/>
             <w:tcMar>
-              <w:left w:w="98" w:type="dxa"/>
+              <w:left w:w="93" w:type="dxa"/>
             </w:tcMar>
           </w:tcPr>
           <w:p>
@@ -3406,7 +3400,7 @@
         <w:pStyle w:val="Ttulo2"/>
         <w:numPr>
           <w:ilvl w:val="0"/>
-          <w:numId w:val="3"/>
+          <w:numId w:val="2"/>
         </w:numPr>
         <w:spacing w:before="113" w:after="0"/>
         <w:rPr/>
@@ -3421,7 +3415,7 @@
         <w:pStyle w:val="Ttulo2"/>
         <w:numPr>
           <w:ilvl w:val="0"/>
-          <w:numId w:val="3"/>
+          <w:numId w:val="2"/>
         </w:numPr>
         <w:spacing w:before="113" w:after="0"/>
         <w:rPr/>
@@ -3436,7 +3430,7 @@
         <w:pStyle w:val="Ttulo2"/>
         <w:numPr>
           <w:ilvl w:val="0"/>
-          <w:numId w:val="3"/>
+          <w:numId w:val="2"/>
         </w:numPr>
         <w:spacing w:before="113" w:after="0"/>
         <w:rPr/>
@@ -3451,7 +3445,7 @@
         <w:pStyle w:val="Standard"/>
         <w:numPr>
           <w:ilvl w:val="0"/>
-          <w:numId w:val="3"/>
+          <w:numId w:val="2"/>
         </w:numPr>
         <w:spacing w:before="113" w:after="0"/>
         <w:rPr>
@@ -3541,7 +3535,7 @@
       <w:tblPr>
         <w:tblW w:w="5553" w:type="dxa"/>
         <w:jc w:val="left"/>
-        <w:tblInd w:w="700" w:type="dxa"/>
+        <w:tblInd w:w="695" w:type="dxa"/>
         <w:tblBorders>
           <w:top w:val="single" w:sz="4" w:space="0" w:color="000001"/>
           <w:left w:val="single" w:sz="4" w:space="0" w:color="000001"/>
@@ -3550,7 +3544,7 @@
         </w:tblBorders>
         <w:tblCellMar>
           <w:top w:w="0" w:type="dxa"/>
-          <w:left w:w="98" w:type="dxa"/>
+          <w:left w:w="93" w:type="dxa"/>
           <w:bottom w:w="0" w:type="dxa"/>
           <w:right w:w="108" w:type="dxa"/>
         </w:tblCellMar>
@@ -3573,7 +3567,7 @@
             </w:tcBorders>
             <w:shd w:color="auto" w:fill="auto" w:val="clear"/>
             <w:tcMar>
-              <w:left w:w="98" w:type="dxa"/>
+              <w:left w:w="93" w:type="dxa"/>
             </w:tcMar>
           </w:tcPr>
           <w:p>
@@ -3609,7 +3603,7 @@
             </w:tcBorders>
             <w:shd w:color="auto" w:fill="auto" w:val="clear"/>
             <w:tcMar>
-              <w:left w:w="98" w:type="dxa"/>
+              <w:left w:w="93" w:type="dxa"/>
             </w:tcMar>
           </w:tcPr>
           <w:p>
@@ -3646,7 +3640,7 @@
             </w:tcBorders>
             <w:shd w:color="auto" w:fill="auto" w:val="clear"/>
             <w:tcMar>
-              <w:left w:w="98" w:type="dxa"/>
+              <w:left w:w="93" w:type="dxa"/>
             </w:tcMar>
           </w:tcPr>
           <w:p>
@@ -3680,7 +3674,7 @@
             </w:tcBorders>
             <w:shd w:color="auto" w:fill="auto" w:val="clear"/>
             <w:tcMar>
-              <w:left w:w="98" w:type="dxa"/>
+              <w:left w:w="93" w:type="dxa"/>
             </w:tcMar>
           </w:tcPr>
           <w:p>
@@ -3717,7 +3711,7 @@
             </w:tcBorders>
             <w:shd w:color="auto" w:fill="auto" w:val="clear"/>
             <w:tcMar>
-              <w:left w:w="98" w:type="dxa"/>
+              <w:left w:w="93" w:type="dxa"/>
             </w:tcMar>
           </w:tcPr>
           <w:p>
@@ -3751,7 +3745,7 @@
             </w:tcBorders>
             <w:shd w:color="auto" w:fill="auto" w:val="clear"/>
             <w:tcMar>
-              <w:left w:w="98" w:type="dxa"/>
+              <w:left w:w="93" w:type="dxa"/>
             </w:tcMar>
           </w:tcPr>
           <w:p>
@@ -3790,7 +3784,7 @@
             </w:tcBorders>
             <w:shd w:color="auto" w:fill="auto" w:val="clear"/>
             <w:tcMar>
-              <w:left w:w="98" w:type="dxa"/>
+              <w:left w:w="93" w:type="dxa"/>
             </w:tcMar>
           </w:tcPr>
           <w:p>
@@ -3824,7 +3818,7 @@
             </w:tcBorders>
             <w:shd w:color="auto" w:fill="auto" w:val="clear"/>
             <w:tcMar>
-              <w:left w:w="98" w:type="dxa"/>
+              <w:left w:w="93" w:type="dxa"/>
             </w:tcMar>
           </w:tcPr>
           <w:p>
@@ -3869,7 +3863,7 @@
         <w:pStyle w:val="Ttulo2"/>
         <w:numPr>
           <w:ilvl w:val="1"/>
-          <w:numId w:val="2"/>
+          <w:numId w:val="1"/>
         </w:numPr>
         <w:rPr/>
       </w:pPr>
@@ -3899,7 +3893,7 @@
         <w:pStyle w:val="Ttulo2"/>
         <w:numPr>
           <w:ilvl w:val="1"/>
-          <w:numId w:val="2"/>
+          <w:numId w:val="1"/>
         </w:numPr>
         <w:rPr/>
       </w:pPr>
@@ -3928,7 +3922,7 @@
         <w:pStyle w:val="Ttulo2"/>
         <w:numPr>
           <w:ilvl w:val="1"/>
-          <w:numId w:val="2"/>
+          <w:numId w:val="1"/>
         </w:numPr>
         <w:rPr/>
       </w:pPr>
@@ -3957,7 +3951,7 @@
         <w:pStyle w:val="Ttulo2"/>
         <w:numPr>
           <w:ilvl w:val="1"/>
-          <w:numId w:val="2"/>
+          <w:numId w:val="1"/>
         </w:numPr>
         <w:rPr/>
       </w:pPr>
@@ -4073,7 +4067,7 @@
             <w:fldChar w:fldCharType="separate"/>
           </w:r>
           <w:r>
-            <w:t>20/06/15</w:t>
+            <w:t>22/06/15</w:t>
           </w:r>
           <w:r>
             <w:fldChar w:fldCharType="end"/>
@@ -4168,7 +4162,7 @@
     <w:tblPr>
       <w:tblW w:w="9573" w:type="dxa"/>
       <w:jc w:val="left"/>
-      <w:tblInd w:w="-24" w:type="dxa"/>
+      <w:tblInd w:w="-31" w:type="dxa"/>
       <w:tblBorders>
         <w:top w:val="single" w:sz="6" w:space="0" w:color="000001"/>
         <w:left w:val="single" w:sz="6" w:space="0" w:color="000001"/>
@@ -4177,7 +4171,7 @@
       </w:tblBorders>
       <w:tblCellMar>
         <w:top w:w="0" w:type="dxa"/>
-        <w:left w:w="92" w:type="dxa"/>
+        <w:left w:w="84" w:type="dxa"/>
         <w:bottom w:w="0" w:type="dxa"/>
         <w:right w:w="108" w:type="dxa"/>
       </w:tblCellMar>
@@ -4200,7 +4194,7 @@
           </w:tcBorders>
           <w:shd w:color="auto" w:fill="auto" w:val="clear"/>
           <w:tcMar>
-            <w:left w:w="92" w:type="dxa"/>
+            <w:left w:w="84" w:type="dxa"/>
           </w:tcMar>
         </w:tcPr>
         <w:p>
@@ -4227,7 +4221,7 @@
           </w:tcBorders>
           <w:shd w:color="auto" w:fill="auto" w:val="clear"/>
           <w:tcMar>
-            <w:left w:w="92" w:type="dxa"/>
+            <w:left w:w="84" w:type="dxa"/>
           </w:tcMar>
         </w:tcPr>
         <w:p>
@@ -4263,7 +4257,7 @@
           </w:tcBorders>
           <w:shd w:color="auto" w:fill="auto" w:val="clear"/>
           <w:tcMar>
-            <w:left w:w="92" w:type="dxa"/>
+            <w:left w:w="84" w:type="dxa"/>
           </w:tcMar>
         </w:tcPr>
         <w:p>
@@ -4294,7 +4288,7 @@
           </w:tcBorders>
           <w:shd w:color="auto" w:fill="auto" w:val="clear"/>
           <w:tcMar>
-            <w:left w:w="92" w:type="dxa"/>
+            <w:left w:w="84" w:type="dxa"/>
           </w:tcMar>
         </w:tcPr>
         <w:p>
@@ -4339,93 +4333,6 @@
 <file path=word/numbering.xml><?xml version="1.0" encoding="utf-8"?>
 <w:numbering xmlns:w="http://schemas.openxmlformats.org/wordprocessingml/2006/main" xmlns:o="urn:schemas-microsoft-com:office:office" xmlns:r="http://schemas.openxmlformats.org/officeDocument/2006/relationships" xmlns:v="urn:schemas-microsoft-com:vml">
   <w:abstractNum w:abstractNumId="1">
-    <w:lvl w:ilvl="0">
-      <w:start w:val="1"/>
-      <w:numFmt w:val="decimal"/>
-      <w:suff w:val="nothing"/>
-      <w:lvlText w:val=""/>
-      <w:lvlJc w:val="left"/>
-      <w:pPr>
-        <w:tabs>
-          <w:tab w:val="num" w:pos="432"/>
-        </w:tabs>
-        <w:ind w:left="432" w:hanging="432"/>
-      </w:pPr>
-    </w:lvl>
-    <w:lvl w:ilvl="1">
-      <w:start w:val="1"/>
-      <w:numFmt w:val="decimal"/>
-      <w:lvlText w:val="%2."/>
-      <w:lvlJc w:val="left"/>
-      <w:pPr>
-        <w:ind w:left="720" w:hanging="360"/>
-      </w:pPr>
-    </w:lvl>
-    <w:lvl w:ilvl="2">
-      <w:start w:val="1"/>
-      <w:numFmt w:val="decimal"/>
-      <w:lvlText w:val="%2.%3"/>
-      <w:lvlJc w:val="left"/>
-      <w:pPr>
-        <w:ind w:left="720" w:hanging="720"/>
-      </w:pPr>
-    </w:lvl>
-    <w:lvl w:ilvl="3">
-      <w:start w:val="1"/>
-      <w:numFmt w:val="decimal"/>
-      <w:lvlText w:val="%2.%3.%4"/>
-      <w:lvlJc w:val="left"/>
-      <w:pPr>
-        <w:ind w:left="864" w:hanging="864"/>
-      </w:pPr>
-    </w:lvl>
-    <w:lvl w:ilvl="4">
-      <w:start w:val="1"/>
-      <w:numFmt w:val="decimal"/>
-      <w:lvlText w:val="%2.%3.%4.%5"/>
-      <w:lvlJc w:val="left"/>
-      <w:pPr>
-        <w:ind w:left="1008" w:hanging="1008"/>
-      </w:pPr>
-    </w:lvl>
-    <w:lvl w:ilvl="5">
-      <w:start w:val="1"/>
-      <w:numFmt w:val="decimal"/>
-      <w:lvlText w:val="%2.%3.%4.%5.%6"/>
-      <w:lvlJc w:val="left"/>
-      <w:pPr>
-        <w:ind w:left="1152" w:hanging="1152"/>
-      </w:pPr>
-    </w:lvl>
-    <w:lvl w:ilvl="6">
-      <w:start w:val="1"/>
-      <w:numFmt w:val="decimal"/>
-      <w:lvlText w:val="%2.%3.%4.%5.%6.%7"/>
-      <w:lvlJc w:val="left"/>
-      <w:pPr>
-        <w:ind w:left="1296" w:hanging="1296"/>
-      </w:pPr>
-    </w:lvl>
-    <w:lvl w:ilvl="7">
-      <w:start w:val="1"/>
-      <w:numFmt w:val="decimal"/>
-      <w:lvlText w:val="%2.%3.%4.%5.%6.%7.%8"/>
-      <w:lvlJc w:val="left"/>
-      <w:pPr>
-        <w:ind w:left="1440" w:hanging="1440"/>
-      </w:pPr>
-    </w:lvl>
-    <w:lvl w:ilvl="8">
-      <w:start w:val="1"/>
-      <w:numFmt w:val="decimal"/>
-      <w:lvlText w:val="%2.%3.%4.%5.%6.%7.%8.%9"/>
-      <w:lvlJc w:val="left"/>
-      <w:pPr>
-        <w:ind w:left="1584" w:hanging="1584"/>
-      </w:pPr>
-    </w:lvl>
-  </w:abstractNum>
-  <w:abstractNum w:abstractNumId="2">
     <w:lvl w:ilvl="0">
       <w:start w:val="1"/>
       <w:numFmt w:val="decimal"/>
@@ -4509,7 +4416,7 @@
       </w:pPr>
     </w:lvl>
   </w:abstractNum>
-  <w:abstractNum w:abstractNumId="3">
+  <w:abstractNum w:abstractNumId="2">
     <w:lvl w:ilvl="0">
       <w:start w:val="1"/>
       <w:numFmt w:val="bullet"/>
@@ -4631,6 +4538,125 @@
       </w:rPr>
     </w:lvl>
   </w:abstractNum>
+  <w:abstractNum w:abstractNumId="3">
+    <w:lvl w:ilvl="0">
+      <w:start w:val="1"/>
+      <w:numFmt w:val="decimal"/>
+      <w:suff w:val="nothing"/>
+      <w:lvlText w:val=""/>
+      <w:lvlJc w:val="left"/>
+      <w:pPr>
+        <w:tabs>
+          <w:tab w:val="num" w:pos="432"/>
+        </w:tabs>
+        <w:ind w:left="432" w:hanging="432"/>
+      </w:pPr>
+    </w:lvl>
+    <w:lvl w:ilvl="1">
+      <w:start w:val="1"/>
+      <w:numFmt w:val="decimal"/>
+      <w:suff w:val="nothing"/>
+      <w:lvlText w:val=""/>
+      <w:lvlJc w:val="left"/>
+      <w:pPr>
+        <w:tabs>
+          <w:tab w:val="num" w:pos="576"/>
+        </w:tabs>
+        <w:ind w:left="576" w:hanging="576"/>
+      </w:pPr>
+    </w:lvl>
+    <w:lvl w:ilvl="2">
+      <w:start w:val="1"/>
+      <w:numFmt w:val="decimal"/>
+      <w:suff w:val="nothing"/>
+      <w:lvlText w:val=""/>
+      <w:lvlJc w:val="left"/>
+      <w:pPr>
+        <w:tabs>
+          <w:tab w:val="num" w:pos="720"/>
+        </w:tabs>
+        <w:ind w:left="720" w:hanging="720"/>
+      </w:pPr>
+    </w:lvl>
+    <w:lvl w:ilvl="3">
+      <w:start w:val="1"/>
+      <w:numFmt w:val="decimal"/>
+      <w:suff w:val="nothing"/>
+      <w:lvlText w:val=""/>
+      <w:lvlJc w:val="left"/>
+      <w:pPr>
+        <w:tabs>
+          <w:tab w:val="num" w:pos="864"/>
+        </w:tabs>
+        <w:ind w:left="864" w:hanging="864"/>
+      </w:pPr>
+    </w:lvl>
+    <w:lvl w:ilvl="4">
+      <w:start w:val="1"/>
+      <w:numFmt w:val="decimal"/>
+      <w:suff w:val="nothing"/>
+      <w:lvlText w:val=""/>
+      <w:lvlJc w:val="left"/>
+      <w:pPr>
+        <w:tabs>
+          <w:tab w:val="num" w:pos="1008"/>
+        </w:tabs>
+        <w:ind w:left="1008" w:hanging="1008"/>
+      </w:pPr>
+    </w:lvl>
+    <w:lvl w:ilvl="5">
+      <w:start w:val="1"/>
+      <w:numFmt w:val="decimal"/>
+      <w:suff w:val="nothing"/>
+      <w:lvlText w:val=""/>
+      <w:lvlJc w:val="left"/>
+      <w:pPr>
+        <w:tabs>
+          <w:tab w:val="num" w:pos="1152"/>
+        </w:tabs>
+        <w:ind w:left="1152" w:hanging="1152"/>
+      </w:pPr>
+    </w:lvl>
+    <w:lvl w:ilvl="6">
+      <w:start w:val="1"/>
+      <w:numFmt w:val="decimal"/>
+      <w:suff w:val="nothing"/>
+      <w:lvlText w:val=""/>
+      <w:lvlJc w:val="left"/>
+      <w:pPr>
+        <w:tabs>
+          <w:tab w:val="num" w:pos="1296"/>
+        </w:tabs>
+        <w:ind w:left="1296" w:hanging="1296"/>
+      </w:pPr>
+    </w:lvl>
+    <w:lvl w:ilvl="7">
+      <w:start w:val="1"/>
+      <w:numFmt w:val="decimal"/>
+      <w:suff w:val="nothing"/>
+      <w:lvlText w:val=""/>
+      <w:lvlJc w:val="left"/>
+      <w:pPr>
+        <w:tabs>
+          <w:tab w:val="num" w:pos="1440"/>
+        </w:tabs>
+        <w:ind w:left="1440" w:hanging="1440"/>
+      </w:pPr>
+    </w:lvl>
+    <w:lvl w:ilvl="8">
+      <w:start w:val="1"/>
+      <w:numFmt w:val="decimal"/>
+      <w:suff w:val="nothing"/>
+      <w:lvlText w:val=""/>
+      <w:lvlJc w:val="left"/>
+      <w:pPr>
+        <w:tabs>
+          <w:tab w:val="num" w:pos="1584"/>
+        </w:tabs>
+        <w:ind w:left="1584" w:hanging="1584"/>
+      </w:pPr>
+    </w:lvl>
+  </w:abstractNum>
   <w:num w:numId="1">
     <w:abstractNumId w:val="1"/>
   </w:num>
@@ -4649,7 +4675,6 @@
     <w:rPrDefault>
       <w:rPr>
         <w:rFonts w:ascii="Arial" w:hAnsi="Arial" w:eastAsia="Droid Sans Fallback" w:cs="FreeSans"/>
-        <w:sz w:val="24"/>
         <w:szCs w:val="24"/>
         <w:lang w:val="pt-BR" w:eastAsia="zh-CN" w:bidi="hi-IN"/>
       </w:rPr>
@@ -5045,7 +5070,7 @@
     </w:pPr>
     <w:rPr>
       <w:rFonts w:ascii="Arial" w:hAnsi="Arial" w:eastAsia="Droid Sans Fallback" w:cs="FreeSans"/>
-      <w:color w:val="auto"/>
+      <w:color w:val="00000A"/>
       <w:sz w:val="24"/>
       <w:szCs w:val="24"/>
       <w:lang w:val="pt-BR" w:eastAsia="zh-CN" w:bidi="hi-IN"/>
@@ -5072,11 +5097,6 @@
     <w:name w:val="Título 2"/>
     <w:basedOn w:val="Ttulo1"/>
     <w:pPr>
-      <w:numPr>
-        <w:ilvl w:val="1"/>
-        <w:numId w:val="1"/>
-      </w:numPr>
-      <w:outlineLvl w:val="1"/>
       <w:outlineLvl w:val="1"/>
     </w:pPr>
     <w:rPr>
@@ -5087,11 +5107,6 @@
     <w:name w:val="Título 3"/>
     <w:basedOn w:val="Ttulo1"/>
     <w:pPr>
-      <w:numPr>
-        <w:ilvl w:val="2"/>
-        <w:numId w:val="1"/>
-      </w:numPr>
-      <w:outlineLvl w:val="2"/>
       <w:outlineLvl w:val="2"/>
     </w:pPr>
     <w:rPr>
@@ -5104,11 +5119,6 @@
     <w:name w:val="Título 4"/>
     <w:basedOn w:val="Ttulo1"/>
     <w:pPr>
-      <w:numPr>
-        <w:ilvl w:val="3"/>
-        <w:numId w:val="1"/>
-      </w:numPr>
-      <w:outlineLvl w:val="3"/>
       <w:outlineLvl w:val="3"/>
     </w:pPr>
     <w:rPr>
@@ -5121,16 +5131,11 @@
     <w:basedOn w:val="Ttulo"/>
     <w:pPr>
       <w:widowControl w:val="false"/>
-      <w:numPr>
-        <w:ilvl w:val="4"/>
-        <w:numId w:val="1"/>
-      </w:numPr>
       <w:suppressAutoHyphens w:val="true"/>
       <w:bidi w:val="0"/>
       <w:spacing w:before="240" w:after="60"/>
       <w:jc w:val="left"/>
       <w:outlineLvl w:val="4"/>
-      <w:outlineLvl w:val="4"/>
     </w:pPr>
     <w:rPr>
       <w:sz w:val="22"/>
@@ -5141,16 +5146,11 @@
     <w:basedOn w:val="Ttulo"/>
     <w:pPr>
       <w:widowControl w:val="false"/>
-      <w:numPr>
-        <w:ilvl w:val="5"/>
-        <w:numId w:val="1"/>
-      </w:numPr>
       <w:suppressAutoHyphens w:val="true"/>
       <w:bidi w:val="0"/>
       <w:spacing w:before="240" w:after="60"/>
       <w:jc w:val="left"/>
       <w:outlineLvl w:val="5"/>
-      <w:outlineLvl w:val="5"/>
     </w:pPr>
     <w:rPr>
       <w:i/>
@@ -5162,16 +5162,11 @@
     <w:basedOn w:val="Ttulo"/>
     <w:pPr>
       <w:widowControl w:val="false"/>
-      <w:numPr>
-        <w:ilvl w:val="6"/>
-        <w:numId w:val="1"/>
-      </w:numPr>
       <w:suppressAutoHyphens w:val="true"/>
       <w:bidi w:val="0"/>
       <w:spacing w:before="240" w:after="60"/>
       <w:jc w:val="left"/>
       <w:outlineLvl w:val="6"/>
-      <w:outlineLvl w:val="6"/>
     </w:pPr>
     <w:rPr/>
   </w:style>
@@ -5180,16 +5175,11 @@
     <w:basedOn w:val="Ttulo"/>
     <w:pPr>
       <w:widowControl w:val="false"/>
-      <w:numPr>
-        <w:ilvl w:val="7"/>
-        <w:numId w:val="1"/>
-      </w:numPr>
       <w:suppressAutoHyphens w:val="true"/>
       <w:bidi w:val="0"/>
       <w:spacing w:before="240" w:after="60"/>
       <w:jc w:val="left"/>
       <w:outlineLvl w:val="7"/>
-      <w:outlineLvl w:val="7"/>
     </w:pPr>
     <w:rPr>
       <w:i/>
@@ -5200,16 +5190,11 @@
     <w:basedOn w:val="Ttulo"/>
     <w:pPr>
       <w:widowControl w:val="false"/>
-      <w:numPr>
-        <w:ilvl w:val="8"/>
-        <w:numId w:val="1"/>
-      </w:numPr>
       <w:suppressAutoHyphens w:val="true"/>
       <w:bidi w:val="0"/>
       <w:spacing w:before="240" w:after="60"/>
       <w:jc w:val="left"/>
       <w:outlineLvl w:val="8"/>
-      <w:outlineLvl w:val="8"/>
     </w:pPr>
     <w:rPr>
       <w:b/>
@@ -5882,6 +5867,28 @@
   </w:style>
   <w:style w:type="character" w:styleId="ListLabel9">
     <w:name w:val="ListLabel 9"/>
+    <w:qFormat/>
+    <w:rPr>
+      <w:rFonts w:cs="Wingdings"/>
+    </w:rPr>
+  </w:style>
+  <w:style w:type="character" w:styleId="ListLabel10">
+    <w:name w:val="ListLabel 10"/>
+    <w:qFormat/>
+    <w:rPr>
+      <w:rFonts w:ascii="Arial" w:hAnsi="Arial" w:cs="Symbol"/>
+      <w:b/>
+    </w:rPr>
+  </w:style>
+  <w:style w:type="character" w:styleId="ListLabel11">
+    <w:name w:val="ListLabel 11"/>
+    <w:qFormat/>
+    <w:rPr>
+      <w:rFonts w:cs="Courier New"/>
+    </w:rPr>
+  </w:style>
+  <w:style w:type="character" w:styleId="ListLabel12">
+    <w:name w:val="ListLabel 12"/>
     <w:qFormat/>
     <w:rPr>
       <w:rFonts w:cs="Wingdings"/>
@@ -5912,14 +5919,17 @@
   </w:style>
   <w:style w:type="paragraph" w:styleId="Lista">
     <w:name w:val="Lista"/>
+    <w:basedOn w:val="Corpodotexto"/>
     <w:pPr>
       <w:widowControl w:val="false"/>
       <w:suppressAutoHyphens w:val="true"/>
+      <w:bidi w:val="0"/>
+      <w:jc w:val="left"/>
       <w:textAlignment w:val="baseline"/>
     </w:pPr>
     <w:rPr>
       <w:rFonts w:ascii="Arial" w:hAnsi="Arial" w:eastAsia="Arial" w:cs="FreeSans"/>
-      <w:color w:val="auto"/>
+      <w:color w:val="00000A"/>
       <w:sz w:val="24"/>
       <w:szCs w:val="24"/>
       <w:lang w:val="pt-BR" w:eastAsia="zh-CN" w:bidi="hi-IN"/>
@@ -5942,16 +5952,19 @@
   </w:style>
   <w:style w:type="paragraph" w:styleId="Ndice" w:customStyle="1">
     <w:name w:val="Índice"/>
+    <w:basedOn w:val="Normal"/>
     <w:qFormat/>
     <w:pPr>
       <w:widowControl w:val="false"/>
       <w:suppressLineNumbers/>
       <w:suppressAutoHyphens w:val="true"/>
+      <w:bidi w:val="0"/>
+      <w:jc w:val="left"/>
       <w:textAlignment w:val="baseline"/>
     </w:pPr>
     <w:rPr>
       <w:rFonts w:ascii="Arial" w:hAnsi="Arial" w:eastAsia="Arial" w:cs="FreeSans"/>
-      <w:color w:val="auto"/>
+      <w:color w:val="00000A"/>
       <w:sz w:val="24"/>
       <w:szCs w:val="24"/>
       <w:lang w:val="pt-BR" w:eastAsia="zh-CN" w:bidi="hi-IN"/>
@@ -5963,6 +5976,7 @@
     <w:pPr>
       <w:widowControl w:val="false"/>
       <w:suppressAutoHyphens w:val="true"/>
+      <w:bidi w:val="0"/>
       <w:spacing w:lineRule="auto" w:line="240"/>
       <w:jc w:val="center"/>
       <w:textAlignment w:val="baseline"/>
@@ -5970,7 +5984,7 @@
     <w:rPr>
       <w:rFonts w:ascii="Arial" w:hAnsi="Arial" w:eastAsia="Arial" w:cs="Arial"/>
       <w:b/>
-      <w:color w:val="auto"/>
+      <w:color w:val="00000A"/>
       <w:sz w:val="36"/>
       <w:szCs w:val="24"/>
       <w:lang w:val="pt-BR" w:eastAsia="zh-CN" w:bidi="hi-IN"/>
@@ -5983,14 +5997,16 @@
       <w:widowControl w:val="false"/>
       <w:suppressLineNumbers/>
       <w:suppressAutoHyphens w:val="true"/>
+      <w:bidi w:val="0"/>
       <w:spacing w:before="120" w:after="120"/>
+      <w:jc w:val="left"/>
       <w:textAlignment w:val="baseline"/>
     </w:pPr>
     <w:rPr>
       <w:rFonts w:ascii="Arial" w:hAnsi="Arial" w:eastAsia="Arial" w:cs="FreeSans"/>
       <w:i/>
       <w:iCs/>
-      <w:color w:val="auto"/>
+      <w:color w:val="00000A"/>
       <w:sz w:val="24"/>
       <w:szCs w:val="24"/>
       <w:lang w:val="pt-BR" w:eastAsia="zh-CN" w:bidi="hi-IN"/>
@@ -6009,10 +6025,10 @@
     </w:pPr>
     <w:rPr>
       <w:rFonts w:ascii="Times New Roman" w:hAnsi="Times New Roman" w:eastAsia="Times New Roman" w:cs="Times New Roman"/>
-      <w:color w:val="auto"/>
+      <w:color w:val="00000A"/>
       <w:sz w:val="20"/>
       <w:szCs w:val="20"/>
-      <w:lang w:val="en-US" w:bidi="ar-SA" w:eastAsia="zh-CN"/>
+      <w:lang w:val="en-US" w:eastAsia="zh-CN" w:bidi="ar-SA"/>
     </w:rPr>
   </w:style>
   <w:style w:type="paragraph" w:styleId="Textbody" w:customStyle="1">

</xml_diff>